<commit_message>
Updates to thesis draft
</commit_message>
<xml_diff>
--- a/Documentation/Thesis/First Draft/IRE Thesis V1.docx
+++ b/Documentation/Thesis/First Draft/IRE Thesis V1.docx
@@ -39,19 +39,63 @@
         <w:pStyle w:val="Heading2"/>
       </w:pPr>
       <w:r>
+        <w:t>Strategy Dimensionality</w:t>
+      </w:r>
+    </w:p>
+    <w:p>
+      <w:r>
+        <w:t xml:space="preserve">In order to identify opponent strategies it is first necessary to produce a representation of strategy that is robust to the various nuances among the many possible tactics. In StarCraft every unit, building, and research upgrade has a fixed set of pre-requisites that must exist before the item can be produced which when combined produce a single “tech tree” for the race. Spawning from this representation is the notion of “build order”, or a unique set of ordered productions designed to optimize the efficiency of a particular strategy. This build order can be represented as a subtree consisting of only the nodes in the tech tree that are required to achieve that series of productions. Every strategy in StarCraft can be represented by a build order, and while there is nuance to the exact implementation of that build order, such as building location placement or map exploration, the order itself does not change. </w:t>
+      </w:r>
+    </w:p>
+    <w:p>
+      <w:r>
+        <w:t>Strategies in IRE are represented as build orders geolocated in a 3-dimensional “strategy space”. This strategy space consists of virtual axes that represent the intensities of all possible strategies along common metrics, where each axis is normalized from -1 to 1. The first axis measures a strategy’s focus on ground units versus anti-ground units. The second axis measures a strategy’s focus on air units versus anti-air units, and the third axis measure’s a strategy’s overall aggressiveness versus defensiveness. The closer to zero a point is along any given axis, the more “balanced” that strategy is in producing units that can achieve, or fails to achieve, both extremes. For example, a strategy that emphasizes aggressively building ground units that cannot attack air units to attack the enemy without concern for base defense would measure as a 1 on the ground axis, a 0 on the air axis, and a 1 on the aggression axis. Conversely, a strategy that involves building heavy base defenses to produce a late-game aerial armada would measure as a -1 on the ground axis, a 1 on the air axis, and a -1 on the aggression axis.</w:t>
+      </w:r>
+    </w:p>
+    <w:p>
+      <w:r>
+        <w:t xml:space="preserve">These axes were selected because </w:t>
+      </w:r>
+      <w:r>
+        <w:t>all units in StarCraft are either air or ground units, and each can either attack ground units, air units, or both. In addition, successful strategies in StarCraft either emphasize building attacking units as quickly as possible, or defending against opponent “rushes” to produce more powerful units, but ultimately a victory can only be achieved through enemy defeat. Although these particular axes were chosen due to their relevance to the most common build orders, any arbitrary axis could be selected and added to the code without consequence to IRE.</w:t>
+      </w:r>
+    </w:p>
+    <w:p>
+      <w:r>
+        <w:t xml:space="preserve">Strategies, represented as build order subtrees, are given a ranking along each axis that represent that particular strategy’s “fingerprint”. For testing, the 18 most common build orders were codified in this manner and scored [TABLE X Y Z]. </w:t>
+      </w:r>
+    </w:p>
+    <w:p>
+      <w:r>
+        <w:t>&lt;TABLE X&gt;</w:t>
+      </w:r>
+    </w:p>
+    <w:p>
+      <w:r>
+        <w:t>&lt;TABLE Y&gt;</w:t>
+      </w:r>
+    </w:p>
+    <w:p>
+      <w:r>
+        <w:t>&lt;TABLE Z&gt;</w:t>
+      </w:r>
+    </w:p>
+    <w:p>
+      <w:r>
+        <w:t>When a strategy is loaded into strategy space, each node in the subtree is given a 3-dimensional point representing its intensity along those axes. Strategies are normalized to their unique depth, where the lowermost nodes have intensities matching the strategy’s overall values and all other nodes scale evenly between those values and zero. So a node halfway down a strategy with an aggressiveness of 1 would have an aggressiveness value of 0.5.</w:t>
+      </w:r>
+    </w:p>
+    <w:p/>
+    <w:p>
+      <w:pPr>
+        <w:pStyle w:val="Heading2"/>
+      </w:pPr>
+      <w:r>
         <w:t>Probability Density Functions</w:t>
       </w:r>
     </w:p>
     <w:p>
       <w:pPr>
-        <w:pStyle w:val="Heading2"/>
-      </w:pPr>
-      <w:r>
-        <w:t>Strategy Dimensionality</w:t>
-      </w:r>
-    </w:p>
-    <w:p>
-      <w:pPr>
         <w:pStyle w:val="Heading1"/>
       </w:pPr>
       <w:r>
@@ -59,22 +103,57 @@
       </w:r>
     </w:p>
     <w:p>
-      <w:pPr>
-        <w:pStyle w:val="Heading1"/>
-      </w:pPr>
-      <w:r>
-        <w:t>Experimental Evaluation</w:t>
-      </w:r>
-    </w:p>
-    <w:p>
-      <w:pPr>
-        <w:pStyle w:val="Heading1"/>
-      </w:pPr>
-      <w:r>
-        <w:t>Related work</w:t>
+      <w:r>
+        <w:t xml:space="preserve">The combined set of all strategies in a single strategy space create a virtual </w:t>
+      </w:r>
+      <w:r>
+        <w:t>realm</w:t>
+      </w:r>
+      <w:r>
+        <w:t xml:space="preserve"> where the enemy</w:t>
+      </w:r>
+      <w:r>
+        <w:t>’s</w:t>
+      </w:r>
+      <w:r>
+        <w:t xml:space="preserve"> actual tactics must be</w:t>
+      </w:r>
+      <w:r>
+        <w:t xml:space="preserve"> located. The goal of IRE is to use observed enemy units to attempt to “</w:t>
+      </w:r>
+      <w:r>
+        <w:t>geolocate</w:t>
+      </w:r>
+      <w:r>
+        <w:t xml:space="preserve">” the enemy’s tactics </w:t>
+      </w:r>
+      <w:r>
+        <w:t>within this space</w:t>
+      </w:r>
+      <w:r>
+        <w:t>.</w:t>
+      </w:r>
+      <w:r>
+        <w:t xml:space="preserve"> Initial observations will begin to bias NOVA’s decisions in what units to produce towards those that are more effective against certain strategies. As more and more enemy units are observed, likely strategy “locations” will begin to layer on top of each other, creating a multiplicative effect until the single most likely strategy is observed. Because producing units takes time and resources, the probability that an enemy attempting an anti-air strategy as they produce units incapable of achieving these strategies approaches zero as the number of observed units increases.</w:t>
       </w:r>
       <w:bookmarkStart w:id="0" w:name="_GoBack"/>
       <w:bookmarkEnd w:id="0"/>
+    </w:p>
+    <w:p>
+      <w:pPr>
+        <w:pStyle w:val="Heading1"/>
+      </w:pPr>
+      <w:r>
+        <w:t>Experimental Evaluation</w:t>
+      </w:r>
+    </w:p>
+    <w:p>
+      <w:pPr>
+        <w:pStyle w:val="Heading1"/>
+      </w:pPr>
+      <w:r>
+        <w:t>Related work</w:t>
+      </w:r>
     </w:p>
     <w:p>
       <w:pPr>

</xml_diff>

<commit_message>
Updating first draft and starting references folder
</commit_message>
<xml_diff>
--- a/Documentation/Thesis/First Draft/IRE Thesis V1.docx
+++ b/Documentation/Thesis/First Draft/IRE Thesis V1.docx
@@ -258,7 +258,6 @@
       </w:r>
     </w:p>
     <w:p/>
-    <w:p/>
     <w:p>
       <w:pPr>
         <w:pStyle w:val="Heading2"/>
@@ -275,11 +274,11 @@
         <w:t>,</w:t>
       </w:r>
       <w:r>
-        <w:t xml:space="preserve"> it is first necessary to produce a representation of strategy that is robust to the various nuances among the many possible tactics. In StarCraft every unit, building, and research upgrade has a fixed set of pre-requisites that must exist before the item can be produced </w:t>
+        <w:t xml:space="preserve"> it is first necessary to produce a representation of strategy that is robust to the various nuances among the many possible tactics. In StarCraft every unit, building, and research upgrade has a fixed set of pre-requisites that must exist before the item can be produced which when combined produce a single “tech tree” for the race. Spawning from this representation is the notion of “build order”, or a unique set of ordered productions designed to optimize the efficiency </w:t>
       </w:r>
       <w:r>
         <w:lastRenderedPageBreak/>
-        <w:t xml:space="preserve">which when combined produce a single “tech tree” for the race. Spawning from this representation is the notion of “build order”, or a unique set of ordered productions designed to optimize the efficiency of a particular strategy. This build order can be represented as a subtree consisting of only the nodes in the tech tree that are required to achieve that series of productions. Every strategy in StarCraft can be represented by a build order, and while there is nuance to the exact implementation of that build order, such as building location placement or map exploration, the order itself does not change. </w:t>
+        <w:t xml:space="preserve">of a particular strategy. This build order can be represented as a subtree consisting of only the nodes in the tech tree that are required to achieve that series of productions. Every strategy in StarCraft can be represented by a build order, and while there is nuance to the exact implementation of that build order, such as building location placement or map exploration, the order itself does not change. </w:t>
       </w:r>
     </w:p>
     <w:p>
@@ -1367,7 +1366,6 @@
                 <w:bCs/>
                 <w:kern w:val="24"/>
               </w:rPr>
-              <w:lastRenderedPageBreak/>
               <w:t>Two_gates</w:t>
             </w:r>
             <w:proofErr w:type="spellEnd"/>
@@ -1511,6 +1509,7 @@
                 <w:rFonts w:ascii="Calibri" w:hAnsi="Calibri" w:cs="Calibri"/>
                 <w:kern w:val="24"/>
               </w:rPr>
+              <w:lastRenderedPageBreak/>
               <w:t>fast_dt</w:t>
             </w:r>
             <w:proofErr w:type="spellEnd"/>
@@ -3240,69 +3239,184 @@
     </w:p>
     <w:p>
       <w:r>
-        <w:t xml:space="preserve">PDFs have many uses, but one such use is in the localization of objects in space. Using only a signal intensity and bearing to a transmitter, a receiver can use repeated measurements over time in order to </w:t>
+        <w:t xml:space="preserve">PDFs have many uses, but one such use is in the localization of objects in space. Using only a signal intensity and bearing to a transmitter, a receiver can use repeated measurements over time in order to reduce the number of possible places the object could be until eventually it converges with very high </w:t>
       </w:r>
       <w:r>
         <w:lastRenderedPageBreak/>
-        <w:t xml:space="preserve">reduce the number of possible places the object could be until eventually it converges with very high probability on the exact </w:t>
+        <w:t xml:space="preserve">probability on the exact </w:t>
       </w:r>
       <w:proofErr w:type="gramStart"/>
       <w:r>
         <w:t>location.</w:t>
       </w:r>
+      <w:r>
+        <w:t>[</w:t>
+      </w:r>
       <w:proofErr w:type="gramEnd"/>
       <w:r>
-        <w:t>[CI</w:t>
+        <w:t>CI</w:t>
       </w:r>
       <w:r>
         <w:t>T</w:t>
+      </w:r>
+      <w:r>
+        <w:t>E]</w:t>
+      </w:r>
+      <w:r>
+        <w:t xml:space="preserve"> Each individual measurement produces a </w:t>
+      </w:r>
+      <w:r>
+        <w:t>discrete probability density (DPD) map which represents a PDF for the target from a given source of measurement. These DPD maps are layered on top of each other, and overlapping areas represent higher probability locations for the target. Over time and with additional observations, the actual location of the target will emerge with very little error as the most overlapped location additively rises above all other possibilities.</w:t>
+      </w:r>
+    </w:p>
+    <w:p>
+      <w:r>
+        <w:t xml:space="preserve">IRE applies this concept to locate an enemy strategy in an N-dimensional strategy space. Enemy unit or building observations act as “emissions” in strategy space. A strategy must inherently contain units and buildings, and so each one observed provides an error-bound estimation of the enemy’s strategy. Ground units will appear in ground strategies, air units will appear in air strategies, late-game units will appear in defensive strategies, etc. </w:t>
+      </w:r>
+      <w:r>
+        <w:t xml:space="preserve">A unit or building type may appear in multiple strategies, and as such no single observation is sufficient to confidently predict the enemy strategy. However, even a single observation can provide guidance: a unit that appears in multiple ground strategies will necessarily imply that, if however slight, the enemy is more likely to be attempting a ground strategy versus an air strategy if that is the only unit observed. </w:t>
+      </w:r>
+    </w:p>
+    <w:p>
+      <w:pPr>
+        <w:pStyle w:val="Heading1"/>
+      </w:pPr>
+      <w:r>
+        <w:t>Converting Observations into Predictions</w:t>
+      </w:r>
+    </w:p>
+    <w:p>
+      <w:r>
+        <w:t>As with geolocating, each observation produces a range of possible positions in the space, but as observations are laid on top of each other, the number of potential overlapping strategies decreases. With enough observations, eventually one strategy will emerge as the most likely. This gradually increasing predictive accuracy means that IRE and NOVA can begin producing a mix of relevant counter-units which converges on the most effective units as then number of possible strategies decreases. If the enemy changes strategies early in production, those new observations will converge on a different part of strategy space.</w:t>
       </w:r>
       <w:bookmarkStart w:id="0" w:name="_GoBack"/>
       <w:bookmarkEnd w:id="0"/>
-      <w:r>
-        <w:t>E]</w:t>
-      </w:r>
     </w:p>
     <w:p>
       <w:pPr>
-        <w:pStyle w:val="Heading1"/>
-      </w:pPr>
-      <w:r>
-        <w:t>Converting Observations into Predictions</w:t>
+        <w:keepNext/>
+      </w:pPr>
+      <w:r>
+        <w:rPr>
+          <w:noProof/>
+        </w:rPr>
+        <w:lastRenderedPageBreak/>
+        <w:drawing>
+          <wp:anchor distT="0" distB="0" distL="114300" distR="114300" simplePos="0" relativeHeight="251659264" behindDoc="0" locked="0" layoutInCell="1" allowOverlap="1" wp14:anchorId="24A8FB63" wp14:editId="510CBBA7">
+            <wp:simplePos x="0" y="0"/>
+            <wp:positionH relativeFrom="column">
+              <wp:posOffset>-9525</wp:posOffset>
+            </wp:positionH>
+            <wp:positionV relativeFrom="paragraph">
+              <wp:posOffset>1895475</wp:posOffset>
+            </wp:positionV>
+            <wp:extent cx="5767705" cy="2219960"/>
+            <wp:effectExtent l="0" t="0" r="4445" b="8890"/>
+            <wp:wrapSquare wrapText="bothSides"/>
+            <wp:docPr id="1" name="Picture 1"/>
+            <wp:cNvGraphicFramePr>
+              <a:graphicFrameLocks xmlns:a="http://schemas.openxmlformats.org/drawingml/2006/main" noChangeAspect="1"/>
+            </wp:cNvGraphicFramePr>
+            <a:graphic xmlns:a="http://schemas.openxmlformats.org/drawingml/2006/main">
+              <a:graphicData uri="http://schemas.openxmlformats.org/drawingml/2006/picture">
+                <pic:pic xmlns:pic="http://schemas.openxmlformats.org/drawingml/2006/picture">
+                  <pic:nvPicPr>
+                    <pic:cNvPr id="0" name="Picture 2"/>
+                    <pic:cNvPicPr>
+                      <a:picLocks noChangeAspect="1" noChangeArrowheads="1"/>
+                    </pic:cNvPicPr>
+                  </pic:nvPicPr>
+                  <pic:blipFill>
+                    <a:blip r:embed="rId6" cstate="print">
+                      <a:extLst>
+                        <a:ext uri="{28A0092B-C50C-407E-A947-70E740481C1C}">
+                          <a14:useLocalDpi xmlns:a14="http://schemas.microsoft.com/office/drawing/2010/main" val="0"/>
+                        </a:ext>
+                      </a:extLst>
+                    </a:blip>
+                    <a:srcRect/>
+                    <a:stretch>
+                      <a:fillRect/>
+                    </a:stretch>
+                  </pic:blipFill>
+                  <pic:spPr bwMode="auto">
+                    <a:xfrm>
+                      <a:off x="0" y="0"/>
+                      <a:ext cx="5767705" cy="2219960"/>
+                    </a:xfrm>
+                    <a:prstGeom prst="rect">
+                      <a:avLst/>
+                    </a:prstGeom>
+                    <a:noFill/>
+                  </pic:spPr>
+                </pic:pic>
+              </a:graphicData>
+            </a:graphic>
+          </wp:anchor>
+        </w:drawing>
+      </w:r>
+      <w:r>
+        <w:t xml:space="preserve">The combined set of all strategies in a single strategy space create a virtual </w:t>
+      </w:r>
+      <w:r>
+        <w:t>N-dimensional space</w:t>
+      </w:r>
+      <w:r>
+        <w:t xml:space="preserve"> </w:t>
+      </w:r>
+      <w:r>
+        <w:t>representing all known enemy strategies</w:t>
+      </w:r>
+      <w:r>
+        <w:t>. The goal of IRE is to use observed enemy units to attempt to “</w:t>
+      </w:r>
+      <w:r>
+        <w:t>geolocate</w:t>
+      </w:r>
+      <w:r>
+        <w:t xml:space="preserve">” the enemy’s </w:t>
+      </w:r>
+      <w:r>
+        <w:t>actual strategy</w:t>
+      </w:r>
+      <w:r>
+        <w:t xml:space="preserve"> </w:t>
+      </w:r>
+      <w:r>
+        <w:t>within this space</w:t>
+      </w:r>
+      <w:r>
+        <w:t>.</w:t>
+      </w:r>
+      <w:r>
+        <w:t xml:space="preserve"> Initial observations will begin to bias NOVA’s decisions in what units to produce towards those that are more effective against certain strategies. As more and more enemy units are observed, likely strategy “locations” will begin to layer on top of each other, creating a multiplicative effect until the single most likely strategy is observed. Because producing units takes time and resources, the probability that an enemy attempting an anti-air strategy as they produce </w:t>
+      </w:r>
+      <w:proofErr w:type="gramStart"/>
+      <w:r>
+        <w:t>units</w:t>
+      </w:r>
+      <w:proofErr w:type="gramEnd"/>
+      <w:r>
+        <w:t xml:space="preserve"> incapable of achieving these strategies approaches zero as the number of observed units increases.</w:t>
       </w:r>
     </w:p>
     <w:p>
-      <w:r>
-        <w:t>The combined set of all strategies in a single strategy space create a virtual realm where the enemy’s</w:t>
-      </w:r>
-      <w:r>
-        <w:t xml:space="preserve"> actual tactics must be</w:t>
-      </w:r>
-      <w:r>
-        <w:t xml:space="preserve"> located. The goal of IRE is to use observed enemy units to attempt to “</w:t>
-      </w:r>
-      <w:r>
-        <w:t>geolocate</w:t>
-      </w:r>
-      <w:r>
-        <w:t xml:space="preserve">” the enemy’s tactics </w:t>
-      </w:r>
-      <w:r>
-        <w:t>within this space</w:t>
-      </w:r>
-      <w:r>
-        <w:t>.</w:t>
-      </w:r>
-      <w:r>
-        <w:t xml:space="preserve"> Initial observations will begin to bias NOVA’s decisions in what units to produce towards those that are more effective against certain strategies. As more and more enemy units are observed, likely strategy “locations” will begin to layer on top of each other, creating a multiplicative effect until the single most likely strategy is observed. Because producing units takes time and resources, the probability that an enemy attempting an anti-air strategy as they produce </w:t>
-      </w:r>
-      <w:proofErr w:type="gramStart"/>
-      <w:r>
-        <w:t>units</w:t>
-      </w:r>
-      <w:proofErr w:type="gramEnd"/>
-      <w:r>
-        <w:t xml:space="preserve"> incapable of achieving these strategies approaches zero as the number of observed units increases.</w:t>
+      <w:pPr>
+        <w:pStyle w:val="Caption"/>
+      </w:pPr>
+      <w:r>
+        <w:t xml:space="preserve">Figure </w:t>
+      </w:r>
+      <w:fldSimple w:instr=" SEQ Figure \* ARABIC ">
+        <w:r>
+          <w:rPr>
+            <w:noProof/>
+          </w:rPr>
+          <w:t>1</w:t>
+        </w:r>
+      </w:fldSimple>
+      <w:r>
+        <w:t xml:space="preserve"> - IRE uses observed enemy units to infer the opponent's possible strategies and use the most likely candidates to bias unit production towards effective counter-units</w:t>
       </w:r>
     </w:p>
     <w:p>
@@ -3315,36 +3429,318 @@
     </w:p>
     <w:p>
       <w:pPr>
-        <w:pStyle w:val="Heading1"/>
-      </w:pPr>
-      <w:r>
-        <w:t>Related work</w:t>
+        <w:pStyle w:val="ListParagraph"/>
+        <w:numPr>
+          <w:ilvl w:val="0"/>
+          <w:numId w:val="3"/>
+        </w:numPr>
+      </w:pPr>
+      <w:r>
+        <w:t>Overview</w:t>
       </w:r>
     </w:p>
     <w:p>
       <w:pPr>
-        <w:pStyle w:val="Heading1"/>
-      </w:pPr>
-      <w:r>
-        <w:t>Conclusions</w:t>
+        <w:pStyle w:val="ListParagraph"/>
+        <w:numPr>
+          <w:ilvl w:val="0"/>
+          <w:numId w:val="3"/>
+        </w:numPr>
+      </w:pPr>
+      <w:r>
+        <w:t>Metrics</w:t>
       </w:r>
     </w:p>
     <w:p>
       <w:pPr>
-        <w:pStyle w:val="Heading1"/>
-      </w:pPr>
-      <w:r>
-        <w:t>Future Work</w:t>
+        <w:pStyle w:val="ListParagraph"/>
+        <w:numPr>
+          <w:ilvl w:val="0"/>
+          <w:numId w:val="3"/>
+        </w:numPr>
+      </w:pPr>
+      <w:r>
+        <w:t>Evaluation Procedure/Setup</w:t>
       </w:r>
     </w:p>
     <w:p>
       <w:pPr>
+        <w:pStyle w:val="ListParagraph"/>
+        <w:numPr>
+          <w:ilvl w:val="0"/>
+          <w:numId w:val="3"/>
+        </w:numPr>
+      </w:pPr>
+      <w:r>
+        <w:t>Results</w:t>
+      </w:r>
+    </w:p>
+    <w:p>
+      <w:pPr>
         <w:pStyle w:val="Heading1"/>
       </w:pPr>
       <w:r>
-        <w:t>References</w:t>
+        <w:t>Related work</w:t>
       </w:r>
     </w:p>
+    <w:p>
+      <w:pPr>
+        <w:pStyle w:val="Heading1"/>
+      </w:pPr>
+      <w:r>
+        <w:t>Conclusions</w:t>
+      </w:r>
+    </w:p>
+    <w:p>
+      <w:pPr>
+        <w:pStyle w:val="Heading1"/>
+      </w:pPr>
+      <w:r>
+        <w:t>Future Work</w:t>
+      </w:r>
+    </w:p>
+    <w:p>
+      <w:pPr>
+        <w:pStyle w:val="ListParagraph"/>
+        <w:numPr>
+          <w:ilvl w:val="0"/>
+          <w:numId w:val="2"/>
+        </w:numPr>
+      </w:pPr>
+      <w:r>
+        <w:t>Notes about what didn’t quite work out</w:t>
+      </w:r>
+    </w:p>
+    <w:p>
+      <w:pPr>
+        <w:pStyle w:val="ListParagraph"/>
+        <w:numPr>
+          <w:ilvl w:val="0"/>
+          <w:numId w:val="2"/>
+        </w:numPr>
+      </w:pPr>
+      <w:r>
+        <w:t>Notes about adding probabilistic edges in strategies to link units that are often but not always together</w:t>
+      </w:r>
+    </w:p>
+    <w:p>
+      <w:pPr>
+        <w:pStyle w:val="ListParagraph"/>
+        <w:numPr>
+          <w:ilvl w:val="0"/>
+          <w:numId w:val="2"/>
+        </w:numPr>
+      </w:pPr>
+      <w:r>
+        <w:t>Notes about reinforcing strategy edges using post-game ground truth and saving to file</w:t>
+      </w:r>
+    </w:p>
+    <w:p>
+      <w:pPr>
+        <w:pStyle w:val="ListParagraph"/>
+        <w:numPr>
+          <w:ilvl w:val="0"/>
+          <w:numId w:val="2"/>
+        </w:numPr>
+      </w:pPr>
+      <w:r>
+        <w:lastRenderedPageBreak/>
+        <w:t>Notes about individualizing models to learn specific AI habits to bias results</w:t>
+      </w:r>
+    </w:p>
+    <w:p>
+      <w:pPr>
+        <w:pStyle w:val="ListParagraph"/>
+        <w:numPr>
+          <w:ilvl w:val="0"/>
+          <w:numId w:val="2"/>
+        </w:numPr>
+      </w:pPr>
+      <w:r>
+        <w:t xml:space="preserve">Notes about </w:t>
+      </w:r>
+      <w:r>
+        <w:t xml:space="preserve">autonomously </w:t>
+      </w:r>
+      <w:r>
+        <w:t>learning new strategies based on post-game ground truth</w:t>
+      </w:r>
+    </w:p>
+    <w:sdt>
+      <w:sdtPr>
+        <w:id w:val="-1883699768"/>
+        <w:docPartObj>
+          <w:docPartGallery w:val="Bibliographies"/>
+          <w:docPartUnique/>
+        </w:docPartObj>
+      </w:sdtPr>
+      <w:sdtEndPr>
+        <w:rPr>
+          <w:rFonts w:asciiTheme="minorHAnsi" w:eastAsiaTheme="minorHAnsi" w:hAnsiTheme="minorHAnsi" w:cstheme="minorBidi"/>
+          <w:b w:val="0"/>
+          <w:bCs w:val="0"/>
+          <w:color w:val="auto"/>
+          <w:sz w:val="22"/>
+          <w:szCs w:val="22"/>
+        </w:rPr>
+      </w:sdtEndPr>
+      <w:sdtContent>
+        <w:p>
+          <w:pPr>
+            <w:pStyle w:val="Heading1"/>
+          </w:pPr>
+          <w:r>
+            <w:t>References</w:t>
+          </w:r>
+        </w:p>
+        <w:sdt>
+          <w:sdtPr>
+            <w:id w:val="-573587230"/>
+            <w:bibliography/>
+          </w:sdtPr>
+          <w:sdtContent>
+            <w:p>
+              <w:pPr>
+                <w:pStyle w:val="Bibliography"/>
+                <w:ind w:left="720" w:hanging="720"/>
+                <w:rPr>
+                  <w:noProof/>
+                  <w:sz w:val="24"/>
+                  <w:szCs w:val="24"/>
+                </w:rPr>
+              </w:pPr>
+              <w:r>
+                <w:fldChar w:fldCharType="begin"/>
+              </w:r>
+              <w:r>
+                <w:instrText xml:space="preserve"> BIBLIOGRAPHY </w:instrText>
+              </w:r>
+              <w:r>
+                <w:fldChar w:fldCharType="separate"/>
+              </w:r>
+              <w:r>
+                <w:rPr>
+                  <w:noProof/>
+                </w:rPr>
+                <w:t xml:space="preserve">J. T. Isaacs, e. a. (2014). "GPS-optimal micro air vehicle navigation in degraded environments". </w:t>
+              </w:r>
+              <w:r>
+                <w:rPr>
+                  <w:i/>
+                  <w:iCs/>
+                  <w:noProof/>
+                </w:rPr>
+                <w:t>American Control Conference</w:t>
+              </w:r>
+              <w:r>
+                <w:rPr>
+                  <w:noProof/>
+                </w:rPr>
+                <w:t xml:space="preserve"> (pp. pp. 1864-1871). Portland, OR: IEEE.</w:t>
+              </w:r>
+            </w:p>
+            <w:p>
+              <w:pPr>
+                <w:pStyle w:val="Bibliography"/>
+                <w:ind w:left="720" w:hanging="720"/>
+                <w:rPr>
+                  <w:noProof/>
+                </w:rPr>
+              </w:pPr>
+              <w:r>
+                <w:rPr>
+                  <w:noProof/>
+                </w:rPr>
+                <w:t xml:space="preserve">K. Wendlandt, M. B. (2005). "Indoor localization with probability density functions based on Bluetooth". </w:t>
+              </w:r>
+              <w:r>
+                <w:rPr>
+                  <w:i/>
+                  <w:iCs/>
+                  <w:noProof/>
+                </w:rPr>
+                <w:t>IEEE 16th International Symposium on Personal, Indoor and Mobile Radio Communications, Berlin</w:t>
+              </w:r>
+              <w:r>
+                <w:rPr>
+                  <w:noProof/>
+                </w:rPr>
+                <w:t>, pp. 2040-2044 Vol. 3.</w:t>
+              </w:r>
+            </w:p>
+            <w:p>
+              <w:pPr>
+                <w:pStyle w:val="Bibliography"/>
+                <w:ind w:left="720" w:hanging="720"/>
+                <w:rPr>
+                  <w:noProof/>
+                </w:rPr>
+              </w:pPr>
+              <w:r>
+                <w:rPr>
+                  <w:noProof/>
+                </w:rPr>
+                <w:t xml:space="preserve">S. Venkateswaran, e. a. (2013). "RF source-seeking by a micro aerial vehicle using rotation-based angle of arrival estimates". </w:t>
+              </w:r>
+              <w:r>
+                <w:rPr>
+                  <w:i/>
+                  <w:iCs/>
+                  <w:noProof/>
+                </w:rPr>
+                <w:t>American Control Conference</w:t>
+              </w:r>
+              <w:r>
+                <w:rPr>
+                  <w:noProof/>
+                </w:rPr>
+                <w:t xml:space="preserve"> (pp. pp. 2581-2587). Washington, DC: IEEE.</w:t>
+              </w:r>
+            </w:p>
+            <w:p>
+              <w:pPr>
+                <w:pStyle w:val="Bibliography"/>
+                <w:ind w:left="720" w:hanging="720"/>
+                <w:rPr>
+                  <w:noProof/>
+                </w:rPr>
+              </w:pPr>
+              <w:r>
+                <w:rPr>
+                  <w:noProof/>
+                </w:rPr>
+                <w:t xml:space="preserve">Santiago Ontañon, G. S. (2013, 5 (4)). A Survey of Real-Time Strategy Game AI Research and Competition in StarCraft. </w:t>
+              </w:r>
+              <w:r>
+                <w:rPr>
+                  <w:i/>
+                  <w:iCs/>
+                  <w:noProof/>
+                </w:rPr>
+                <w:t>IEEE Transactions on Computational Intelligence and AI in games, IEEE Computational Intelligence Society</w:t>
+              </w:r>
+              <w:r>
+                <w:rPr>
+                  <w:noProof/>
+                </w:rPr>
+                <w:t>, pp.1-19.</w:t>
+              </w:r>
+            </w:p>
+            <w:p>
+              <w:r>
+                <w:rPr>
+                  <w:b/>
+                  <w:bCs/>
+                  <w:noProof/>
+                </w:rPr>
+                <w:fldChar w:fldCharType="end"/>
+              </w:r>
+            </w:p>
+          </w:sdtContent>
+        </w:sdt>
+      </w:sdtContent>
+    </w:sdt>
+    <w:p/>
     <w:sectPr>
       <w:pgSz w:w="12240" w:h="15840"/>
       <w:pgMar w:top="1440" w:right="1440" w:bottom="1440" w:left="1440" w:header="720" w:footer="720" w:gutter="0"/>
@@ -3358,9 +3754,9 @@
 <file path=word/numbering.xml><?xml version="1.0" encoding="utf-8"?>
 <w:numbering xmlns:wpc="http://schemas.microsoft.com/office/word/2010/wordprocessingCanvas" xmlns:cx="http://schemas.microsoft.com/office/drawing/2014/chartex" xmlns:cx1="http://schemas.microsoft.com/office/drawing/2015/9/8/chartex" xmlns:cx2="http://schemas.microsoft.com/office/drawing/2015/10/21/chartex" xmlns:cx3="http://schemas.microsoft.com/office/drawing/2016/5/9/chartex" xmlns:cx4="http://schemas.microsoft.com/office/drawing/2016/5/10/chartex" xmlns:cx5="http://schemas.microsoft.com/office/drawing/2016/5/11/chartex" xmlns:cx6="http://schemas.microsoft.com/office/drawing/2016/5/12/chartex" xmlns:cx7="http://schemas.microsoft.com/office/drawing/2016/5/13/chartex" xmlns:cx8="http://schemas.microsoft.com/office/drawing/2016/5/14/chartex" xmlns:mc="http://schemas.openxmlformats.org/markup-compatibility/2006" xmlns:aink="http://schemas.microsoft.com/office/drawing/2016/ink" xmlns:am3d="http://schemas.microsoft.com/office/drawing/2017/model3d" xmlns:o="urn:schemas-microsoft-com:office:office" xmlns:r="http://schemas.openxmlformats.org/officeDocument/2006/relationships" xmlns:m="http://schemas.openxmlformats.org/officeDocument/2006/math" xmlns:v="urn:schemas-microsoft-com:vml" xmlns:wp14="http://schemas.microsoft.com/office/word/2010/wordprocessingDrawing" xmlns:wp="http://schemas.openxmlformats.org/drawingml/2006/wordprocessingDrawing" xmlns:w10="urn:schemas-microsoft-com:office:word" xmlns:w="http://schemas.openxmlformats.org/wordprocessingml/2006/main" xmlns:w14="http://schemas.microsoft.com/office/word/2010/wordml" xmlns:w15="http://schemas.microsoft.com/office/word/2012/wordml" xmlns:w16cid="http://schemas.microsoft.com/office/word/2016/wordml/cid" xmlns:w16se="http://schemas.microsoft.com/office/word/2015/wordml/symex" xmlns:wpg="http://schemas.microsoft.com/office/word/2010/wordprocessingGroup" xmlns:wpi="http://schemas.microsoft.com/office/word/2010/wordprocessingInk" xmlns:wne="http://schemas.microsoft.com/office/word/2006/wordml" xmlns:wps="http://schemas.microsoft.com/office/word/2010/wordprocessingShape" mc:Ignorable="w14 w15 w16se w16cid wp14">
   <w:abstractNum w:abstractNumId="0" w15:restartNumberingAfterBreak="0">
-    <w:nsid w:val="24463F0D"/>
+    <w:nsid w:val="21155204"/>
     <w:multiLevelType w:val="hybridMultilevel"/>
-    <w:tmpl w:val="145A371A"/>
+    <w:tmpl w:val="6F848AFE"/>
     <w:lvl w:ilvl="0" w:tplc="04090001">
       <w:start w:val="1"/>
       <w:numFmt w:val="bullet"/>
@@ -3470,7 +3866,239 @@
       </w:rPr>
     </w:lvl>
   </w:abstractNum>
+  <w:abstractNum w:abstractNumId="1" w15:restartNumberingAfterBreak="0">
+    <w:nsid w:val="24463F0D"/>
+    <w:multiLevelType w:val="hybridMultilevel"/>
+    <w:tmpl w:val="145A371A"/>
+    <w:lvl w:ilvl="0" w:tplc="04090001">
+      <w:start w:val="1"/>
+      <w:numFmt w:val="bullet"/>
+      <w:lvlText w:val=""/>
+      <w:lvlJc w:val="left"/>
+      <w:pPr>
+        <w:ind w:left="720" w:hanging="360"/>
+      </w:pPr>
+      <w:rPr>
+        <w:rFonts w:ascii="Symbol" w:hAnsi="Symbol" w:hint="default"/>
+      </w:rPr>
+    </w:lvl>
+    <w:lvl w:ilvl="1" w:tplc="04090003" w:tentative="1">
+      <w:start w:val="1"/>
+      <w:numFmt w:val="bullet"/>
+      <w:lvlText w:val="o"/>
+      <w:lvlJc w:val="left"/>
+      <w:pPr>
+        <w:ind w:left="1440" w:hanging="360"/>
+      </w:pPr>
+      <w:rPr>
+        <w:rFonts w:ascii="Courier New" w:hAnsi="Courier New" w:cs="Courier New" w:hint="default"/>
+      </w:rPr>
+    </w:lvl>
+    <w:lvl w:ilvl="2" w:tplc="04090005" w:tentative="1">
+      <w:start w:val="1"/>
+      <w:numFmt w:val="bullet"/>
+      <w:lvlText w:val=""/>
+      <w:lvlJc w:val="left"/>
+      <w:pPr>
+        <w:ind w:left="2160" w:hanging="360"/>
+      </w:pPr>
+      <w:rPr>
+        <w:rFonts w:ascii="Wingdings" w:hAnsi="Wingdings" w:hint="default"/>
+      </w:rPr>
+    </w:lvl>
+    <w:lvl w:ilvl="3" w:tplc="04090001" w:tentative="1">
+      <w:start w:val="1"/>
+      <w:numFmt w:val="bullet"/>
+      <w:lvlText w:val=""/>
+      <w:lvlJc w:val="left"/>
+      <w:pPr>
+        <w:ind w:left="2880" w:hanging="360"/>
+      </w:pPr>
+      <w:rPr>
+        <w:rFonts w:ascii="Symbol" w:hAnsi="Symbol" w:hint="default"/>
+      </w:rPr>
+    </w:lvl>
+    <w:lvl w:ilvl="4" w:tplc="04090003" w:tentative="1">
+      <w:start w:val="1"/>
+      <w:numFmt w:val="bullet"/>
+      <w:lvlText w:val="o"/>
+      <w:lvlJc w:val="left"/>
+      <w:pPr>
+        <w:ind w:left="3600" w:hanging="360"/>
+      </w:pPr>
+      <w:rPr>
+        <w:rFonts w:ascii="Courier New" w:hAnsi="Courier New" w:cs="Courier New" w:hint="default"/>
+      </w:rPr>
+    </w:lvl>
+    <w:lvl w:ilvl="5" w:tplc="04090005" w:tentative="1">
+      <w:start w:val="1"/>
+      <w:numFmt w:val="bullet"/>
+      <w:lvlText w:val=""/>
+      <w:lvlJc w:val="left"/>
+      <w:pPr>
+        <w:ind w:left="4320" w:hanging="360"/>
+      </w:pPr>
+      <w:rPr>
+        <w:rFonts w:ascii="Wingdings" w:hAnsi="Wingdings" w:hint="default"/>
+      </w:rPr>
+    </w:lvl>
+    <w:lvl w:ilvl="6" w:tplc="04090001" w:tentative="1">
+      <w:start w:val="1"/>
+      <w:numFmt w:val="bullet"/>
+      <w:lvlText w:val=""/>
+      <w:lvlJc w:val="left"/>
+      <w:pPr>
+        <w:ind w:left="5040" w:hanging="360"/>
+      </w:pPr>
+      <w:rPr>
+        <w:rFonts w:ascii="Symbol" w:hAnsi="Symbol" w:hint="default"/>
+      </w:rPr>
+    </w:lvl>
+    <w:lvl w:ilvl="7" w:tplc="04090003" w:tentative="1">
+      <w:start w:val="1"/>
+      <w:numFmt w:val="bullet"/>
+      <w:lvlText w:val="o"/>
+      <w:lvlJc w:val="left"/>
+      <w:pPr>
+        <w:ind w:left="5760" w:hanging="360"/>
+      </w:pPr>
+      <w:rPr>
+        <w:rFonts w:ascii="Courier New" w:hAnsi="Courier New" w:cs="Courier New" w:hint="default"/>
+      </w:rPr>
+    </w:lvl>
+    <w:lvl w:ilvl="8" w:tplc="04090005" w:tentative="1">
+      <w:start w:val="1"/>
+      <w:numFmt w:val="bullet"/>
+      <w:lvlText w:val=""/>
+      <w:lvlJc w:val="left"/>
+      <w:pPr>
+        <w:ind w:left="6480" w:hanging="360"/>
+      </w:pPr>
+      <w:rPr>
+        <w:rFonts w:ascii="Wingdings" w:hAnsi="Wingdings" w:hint="default"/>
+      </w:rPr>
+    </w:lvl>
+  </w:abstractNum>
+  <w:abstractNum w:abstractNumId="2" w15:restartNumberingAfterBreak="0">
+    <w:nsid w:val="7A0F630A"/>
+    <w:multiLevelType w:val="hybridMultilevel"/>
+    <w:tmpl w:val="818AE956"/>
+    <w:lvl w:ilvl="0" w:tplc="04090001">
+      <w:start w:val="1"/>
+      <w:numFmt w:val="bullet"/>
+      <w:lvlText w:val=""/>
+      <w:lvlJc w:val="left"/>
+      <w:pPr>
+        <w:ind w:left="720" w:hanging="360"/>
+      </w:pPr>
+      <w:rPr>
+        <w:rFonts w:ascii="Symbol" w:hAnsi="Symbol" w:hint="default"/>
+      </w:rPr>
+    </w:lvl>
+    <w:lvl w:ilvl="1" w:tplc="04090003" w:tentative="1">
+      <w:start w:val="1"/>
+      <w:numFmt w:val="bullet"/>
+      <w:lvlText w:val="o"/>
+      <w:lvlJc w:val="left"/>
+      <w:pPr>
+        <w:ind w:left="1440" w:hanging="360"/>
+      </w:pPr>
+      <w:rPr>
+        <w:rFonts w:ascii="Courier New" w:hAnsi="Courier New" w:cs="Courier New" w:hint="default"/>
+      </w:rPr>
+    </w:lvl>
+    <w:lvl w:ilvl="2" w:tplc="04090005" w:tentative="1">
+      <w:start w:val="1"/>
+      <w:numFmt w:val="bullet"/>
+      <w:lvlText w:val=""/>
+      <w:lvlJc w:val="left"/>
+      <w:pPr>
+        <w:ind w:left="2160" w:hanging="360"/>
+      </w:pPr>
+      <w:rPr>
+        <w:rFonts w:ascii="Wingdings" w:hAnsi="Wingdings" w:hint="default"/>
+      </w:rPr>
+    </w:lvl>
+    <w:lvl w:ilvl="3" w:tplc="04090001" w:tentative="1">
+      <w:start w:val="1"/>
+      <w:numFmt w:val="bullet"/>
+      <w:lvlText w:val=""/>
+      <w:lvlJc w:val="left"/>
+      <w:pPr>
+        <w:ind w:left="2880" w:hanging="360"/>
+      </w:pPr>
+      <w:rPr>
+        <w:rFonts w:ascii="Symbol" w:hAnsi="Symbol" w:hint="default"/>
+      </w:rPr>
+    </w:lvl>
+    <w:lvl w:ilvl="4" w:tplc="04090003" w:tentative="1">
+      <w:start w:val="1"/>
+      <w:numFmt w:val="bullet"/>
+      <w:lvlText w:val="o"/>
+      <w:lvlJc w:val="left"/>
+      <w:pPr>
+        <w:ind w:left="3600" w:hanging="360"/>
+      </w:pPr>
+      <w:rPr>
+        <w:rFonts w:ascii="Courier New" w:hAnsi="Courier New" w:cs="Courier New" w:hint="default"/>
+      </w:rPr>
+    </w:lvl>
+    <w:lvl w:ilvl="5" w:tplc="04090005" w:tentative="1">
+      <w:start w:val="1"/>
+      <w:numFmt w:val="bullet"/>
+      <w:lvlText w:val=""/>
+      <w:lvlJc w:val="left"/>
+      <w:pPr>
+        <w:ind w:left="4320" w:hanging="360"/>
+      </w:pPr>
+      <w:rPr>
+        <w:rFonts w:ascii="Wingdings" w:hAnsi="Wingdings" w:hint="default"/>
+      </w:rPr>
+    </w:lvl>
+    <w:lvl w:ilvl="6" w:tplc="04090001" w:tentative="1">
+      <w:start w:val="1"/>
+      <w:numFmt w:val="bullet"/>
+      <w:lvlText w:val=""/>
+      <w:lvlJc w:val="left"/>
+      <w:pPr>
+        <w:ind w:left="5040" w:hanging="360"/>
+      </w:pPr>
+      <w:rPr>
+        <w:rFonts w:ascii="Symbol" w:hAnsi="Symbol" w:hint="default"/>
+      </w:rPr>
+    </w:lvl>
+    <w:lvl w:ilvl="7" w:tplc="04090003" w:tentative="1">
+      <w:start w:val="1"/>
+      <w:numFmt w:val="bullet"/>
+      <w:lvlText w:val="o"/>
+      <w:lvlJc w:val="left"/>
+      <w:pPr>
+        <w:ind w:left="5760" w:hanging="360"/>
+      </w:pPr>
+      <w:rPr>
+        <w:rFonts w:ascii="Courier New" w:hAnsi="Courier New" w:cs="Courier New" w:hint="default"/>
+      </w:rPr>
+    </w:lvl>
+    <w:lvl w:ilvl="8" w:tplc="04090005" w:tentative="1">
+      <w:start w:val="1"/>
+      <w:numFmt w:val="bullet"/>
+      <w:lvlText w:val=""/>
+      <w:lvlJc w:val="left"/>
+      <w:pPr>
+        <w:ind w:left="6480" w:hanging="360"/>
+      </w:pPr>
+      <w:rPr>
+        <w:rFonts w:ascii="Wingdings" w:hAnsi="Wingdings" w:hint="default"/>
+      </w:rPr>
+    </w:lvl>
+  </w:abstractNum>
   <w:num w:numId="1">
+    <w:abstractNumId w:val="1"/>
+  </w:num>
+  <w:num w:numId="2">
+    <w:abstractNumId w:val="2"/>
+  </w:num>
+  <w:num w:numId="3">
     <w:abstractNumId w:val="0"/>
   </w:num>
 </w:numbering>
@@ -3648,7 +4276,7 @@
     <w:lsdException w:name="Table Web 2" w:semiHidden="1" w:unhideWhenUsed="1"/>
     <w:lsdException w:name="Table Web 3" w:semiHidden="1" w:unhideWhenUsed="1"/>
     <w:lsdException w:name="Balloon Text" w:semiHidden="1" w:unhideWhenUsed="1"/>
-    <w:lsdException w:name="Table Grid" w:semiHidden="1" w:uiPriority="59" w:unhideWhenUsed="1"/>
+    <w:lsdException w:name="Table Grid" w:uiPriority="59"/>
     <w:lsdException w:name="Table Theme" w:semiHidden="1" w:unhideWhenUsed="1"/>
     <w:lsdException w:name="Placeholder Text" w:semiHidden="1"/>
     <w:lsdException w:name="No Spacing" w:uiPriority="1" w:qFormat="1"/>
@@ -3946,6 +4574,7 @@
   <w:style w:type="character" w:default="1" w:styleId="DefaultParagraphFont">
     <w:name w:val="Default Paragraph Font"/>
     <w:uiPriority w:val="1"/>
+    <w:semiHidden/>
     <w:unhideWhenUsed/>
   </w:style>
   <w:style w:type="table" w:default="1" w:styleId="TableNormal">
@@ -4022,6 +4651,33 @@
       <w:sz w:val="24"/>
       <w:szCs w:val="24"/>
     </w:rPr>
+  </w:style>
+  <w:style w:type="paragraph" w:styleId="Caption">
+    <w:name w:val="caption"/>
+    <w:basedOn w:val="Normal"/>
+    <w:next w:val="Normal"/>
+    <w:uiPriority w:val="35"/>
+    <w:unhideWhenUsed/>
+    <w:qFormat/>
+    <w:rsid w:val="00750FDD"/>
+    <w:pPr>
+      <w:spacing w:line="240" w:lineRule="auto"/>
+    </w:pPr>
+    <w:rPr>
+      <w:i/>
+      <w:iCs/>
+      <w:color w:val="1F497D" w:themeColor="text2"/>
+      <w:sz w:val="18"/>
+      <w:szCs w:val="18"/>
+    </w:rPr>
+  </w:style>
+  <w:style w:type="paragraph" w:styleId="Bibliography">
+    <w:name w:val="Bibliography"/>
+    <w:basedOn w:val="Normal"/>
+    <w:next w:val="Normal"/>
+    <w:uiPriority w:val="37"/>
+    <w:unhideWhenUsed/>
+    <w:rsid w:val="00AA22FA"/>
   </w:style>
 </w:styles>
 </file>
@@ -4355,11 +5011,58 @@
     <b:Pages>pp. 2040-2044 Vol. 3.</b:Pages>
     <b:RefOrder>2</b:RefOrder>
   </b:Source>
+  <b:Source>
+    <b:Tag>Sha16</b:Tag>
+    <b:SourceType>ConferenceProceedings</b:SourceType>
+    <b:Guid>{7031771F-7E30-4805-AE71-5B7DE1416ABA}</b:Guid>
+    <b:Author>
+      <b:Author>
+        <b:NameList>
+          <b:Person>
+            <b:Last>J. T. Isaacs</b:Last>
+            <b:First>et</b:First>
+            <b:Middle>al</b:Middle>
+          </b:Person>
+        </b:NameList>
+      </b:Author>
+    </b:Author>
+    <b:Title>"GPS-optimal micro air vehicle navigation in degraded environments"</b:Title>
+    <b:JournalName>10.1109/PLANS.2016.7479714</b:JournalName>
+    <b:Year>2014</b:Year>
+    <b:Pages> pp. 1864-1871</b:Pages>
+    <b:ConferenceName>American Control Conference</b:ConferenceName>
+    <b:City>Portland, OR</b:City>
+    <b:Publisher>IEEE</b:Publisher>
+    <b:RefOrder>3</b:RefOrder>
+  </b:Source>
+  <b:Source>
+    <b:Tag>SVe13</b:Tag>
+    <b:SourceType>ConferenceProceedings</b:SourceType>
+    <b:Guid>{F96C891C-3EA5-4828-8ABF-F188E6872C6A}</b:Guid>
+    <b:Author>
+      <b:Author>
+        <b:NameList>
+          <b:Person>
+            <b:Last>S. Venkateswaran</b:Last>
+            <b:First>et</b:First>
+            <b:Middle>al</b:Middle>
+          </b:Person>
+        </b:NameList>
+      </b:Author>
+    </b:Author>
+    <b:Title>"RF source-seeking by a micro aerial vehicle using rotation-based angle of arrival estimates"</b:Title>
+    <b:Pages>pp. 2581-2587</b:Pages>
+    <b:Year>2013</b:Year>
+    <b:ConferenceName>American Control Conference</b:ConferenceName>
+    <b:City>Washington, DC</b:City>
+    <b:Publisher>IEEE</b:Publisher>
+    <b:RefOrder>4</b:RefOrder>
+  </b:Source>
 </b:Sources>
 </file>
 
 <file path=customXml/itemProps1.xml><?xml version="1.0" encoding="utf-8"?>
-<ds:datastoreItem xmlns:ds="http://schemas.openxmlformats.org/officeDocument/2006/customXml" ds:itemID="{2FF02DF8-5783-4492-AB4A-BD999B9CC8BC}">
+<ds:datastoreItem xmlns:ds="http://schemas.openxmlformats.org/officeDocument/2006/customXml" ds:itemID="{FA42C174-897C-4DC9-8B70-89E600E4BAB5}">
   <ds:schemaRefs>
     <ds:schemaRef ds:uri="http://schemas.openxmlformats.org/officeDocument/2006/bibliography"/>
   </ds:schemaRefs>

</xml_diff>